<commit_message>
Update image reference in imagens.doc
</commit_message>
<xml_diff>
--- a/imagens.docx
+++ b/imagens.docx
@@ -192,9 +192,51 @@
       </w:hyperlink>
     </w:p>
     <w:p>
+      <w:r>
+        <w:t>Questions.jpg</w:t>
+      </w:r>
+      <w:r>
+        <w:br/>
+      </w:r>
+      <w:hyperlink r:id="rId19" w:history="1">
+        <w:r>
+          <w:rPr>
+            <w:rStyle w:val="Hyperlink"/>
+          </w:rPr>
+          <w:t>http://www.slingshotsponsorship.com/top-ten-questions-to-ask-your-sponsorship-agency/</w:t>
+        </w:r>
+      </w:hyperlink>
+      <w:r>
+        <w:br/>
+      </w:r>
       <w:bookmarkStart w:id="0" w:name="_GoBack"/>
       <w:bookmarkEnd w:id="0"/>
+      <w:r>
+        <w:fldChar w:fldCharType="begin"/>
+      </w:r>
+      <w:r>
+        <w:instrText xml:space="preserve"> HYPERLINK "</w:instrText>
+      </w:r>
+      <w:r>
+        <w:instrText>http://www.slingshotsponsorship.com/wp-content/uploads/2010/10/unnamed-file.jpg</w:instrText>
+      </w:r>
+      <w:r>
+        <w:instrText xml:space="preserve">" </w:instrText>
+      </w:r>
+      <w:r>
+        <w:fldChar w:fldCharType="separate"/>
+      </w:r>
+      <w:r>
+        <w:rPr>
+          <w:rStyle w:val="Hyperlink"/>
+        </w:rPr>
+        <w:t>http://www.slingshotsponsorship.com/wp-content/uploads/2010/10/unnamed-file.jpg</w:t>
+      </w:r>
+      <w:r>
+        <w:fldChar w:fldCharType="end"/>
+      </w:r>
     </w:p>
+    <w:p/>
     <w:sectPr>
       <w:pgSz w:w="11906" w:h="16838"/>
       <w:pgMar w:top="1417" w:right="1701" w:bottom="1417" w:left="1701" w:header="708" w:footer="708" w:gutter="0"/>

</xml_diff>

<commit_message>
Add section for Distributed Object Model
</commit_message>
<xml_diff>
--- a/imagens.docx
+++ b/imagens.docx
@@ -209,6 +209,33 @@
       <w:r>
         <w:br/>
       </w:r>
+      <w:hyperlink r:id="rId20" w:history="1">
+        <w:r>
+          <w:rPr>
+            <w:rStyle w:val="Hyperlink"/>
+          </w:rPr>
+          <w:t>http://www.slingshotsponsorship.com/wp-content/uploads/2010/10/unnamed-file.jpg</w:t>
+        </w:r>
+      </w:hyperlink>
+    </w:p>
+    <w:p>
+      <w:r>
+        <w:t>Interface.jpg</w:t>
+      </w:r>
+      <w:r>
+        <w:br/>
+      </w:r>
+      <w:hyperlink r:id="rId21" w:history="1">
+        <w:r>
+          <w:rPr>
+            <w:rStyle w:val="Hyperlink"/>
+          </w:rPr>
+          <w:t>https://www.guru99.com/java-interface.html</w:t>
+        </w:r>
+      </w:hyperlink>
+      <w:r>
+        <w:br/>
+      </w:r>
       <w:bookmarkStart w:id="0" w:name="_GoBack"/>
       <w:bookmarkEnd w:id="0"/>
       <w:r>
@@ -218,7 +245,7 @@
         <w:instrText xml:space="preserve"> HYPERLINK "</w:instrText>
       </w:r>
       <w:r>
-        <w:instrText>http://www.slingshotsponsorship.com/wp-content/uploads/2010/10/unnamed-file.jpg</w:instrText>
+        <w:instrText>https://cdn.guru99.com/images/java/052016_0804_HowtouseInt1.jpg</w:instrText>
       </w:r>
       <w:r>
         <w:instrText xml:space="preserve">" </w:instrText>
@@ -230,7 +257,7 @@
         <w:rPr>
           <w:rStyle w:val="Hyperlink"/>
         </w:rPr>
-        <w:t>http://www.slingshotsponsorship.com/wp-content/uploads/2010/10/unnamed-file.jpg</w:t>
+        <w:t>https://cdn.guru99.com/images/java/052016_0804_HowtouseInt1.jpg</w:t>
       </w:r>
       <w:r>
         <w:fldChar w:fldCharType="end"/>

</xml_diff>

<commit_message>
Create section for RMI and RPC similarities
</commit_message>
<xml_diff>
--- a/imagens.docx
+++ b/imagens.docx
@@ -236,34 +236,46 @@
       <w:r>
         <w:br/>
       </w:r>
+      <w:hyperlink r:id="rId22" w:history="1">
+        <w:r>
+          <w:rPr>
+            <w:rStyle w:val="Hyperlink"/>
+          </w:rPr>
+          <w:t>https://cdn.guru99.com/images/java/052016_0804_HowtouseInt1.jpg</w:t>
+        </w:r>
+      </w:hyperlink>
+    </w:p>
+    <w:p>
+      <w:r>
+        <w:t>rpc_architecture.gif</w:t>
+      </w:r>
+      <w:r>
+        <w:br/>
+      </w:r>
+      <w:hyperlink r:id="rId23" w:history="1">
+        <w:r>
+          <w:rPr>
+            <w:rStyle w:val="Hyperlink"/>
+          </w:rPr>
+          <w:t>https://technet.microsoft.com/pt-br/library/cc738291(v=ws.10).aspx</w:t>
+        </w:r>
+      </w:hyperlink>
+      <w:r>
+        <w:br/>
+      </w:r>
+      <w:hyperlink r:id="rId24" w:history="1">
+        <w:r>
+          <w:rPr>
+            <w:rStyle w:val="Hyperlink"/>
+          </w:rPr>
+          <w:t>https://i-technet.sec.s-msft.com/dynimg/IC196578.gif</w:t>
+        </w:r>
+      </w:hyperlink>
+    </w:p>
+    <w:p>
       <w:bookmarkStart w:id="0" w:name="_GoBack"/>
       <w:bookmarkEnd w:id="0"/>
-      <w:r>
-        <w:fldChar w:fldCharType="begin"/>
-      </w:r>
-      <w:r>
-        <w:instrText xml:space="preserve"> HYPERLINK "</w:instrText>
-      </w:r>
-      <w:r>
-        <w:instrText>https://cdn.guru99.com/images/java/052016_0804_HowtouseInt1.jpg</w:instrText>
-      </w:r>
-      <w:r>
-        <w:instrText xml:space="preserve">" </w:instrText>
-      </w:r>
-      <w:r>
-        <w:fldChar w:fldCharType="separate"/>
-      </w:r>
-      <w:r>
-        <w:rPr>
-          <w:rStyle w:val="Hyperlink"/>
-        </w:rPr>
-        <w:t>https://cdn.guru99.com/images/java/052016_0804_HowtouseInt1.jpg</w:t>
-      </w:r>
-      <w:r>
-        <w:fldChar w:fldCharType="end"/>
-      </w:r>
-    </w:p>
-    <w:p/>
+    </w:p>
     <w:sectPr>
       <w:pgSz w:w="11906" w:h="16838"/>
       <w:pgMar w:top="1417" w:right="1701" w:bottom="1417" w:left="1701" w:header="708" w:footer="708" w:gutter="0"/>

</xml_diff>

<commit_message>
Start section on Architecture
</commit_message>
<xml_diff>
--- a/imagens.docx
+++ b/imagens.docx
@@ -246,6 +246,12 @@
       </w:hyperlink>
     </w:p>
     <w:p>
+      <w:pPr>
+        <w:rPr>
+          <w:color w:val="0000FF" w:themeColor="hyperlink"/>
+          <w:u w:val="single"/>
+        </w:rPr>
+      </w:pPr>
       <w:r>
         <w:t>rpc_architecture.gif</w:t>
       </w:r>
@@ -273,9 +279,29 @@
       </w:hyperlink>
     </w:p>
     <w:p>
+      <w:pPr>
+        <w:rPr>
+          <w:color w:val="0000FF" w:themeColor="hyperlink"/>
+          <w:u w:val="single"/>
+        </w:rPr>
+      </w:pPr>
+      <w:r>
+        <w:t>arquitetura_geral</w:t>
+      </w:r>
+      <w:r>
+        <w:t>.</w:t>
+      </w:r>
+      <w:r>
+        <w:t>png</w:t>
+      </w:r>
+      <w:r>
+        <w:br/>
+        <w:t>Artigo do Waldo</w:t>
+      </w:r>
       <w:bookmarkStart w:id="0" w:name="_GoBack"/>
       <w:bookmarkEnd w:id="0"/>
     </w:p>
+    <w:p/>
     <w:sectPr>
       <w:pgSz w:w="11906" w:h="16838"/>
       <w:pgMar w:top="1417" w:right="1701" w:bottom="1417" w:left="1701" w:header="708" w:footer="708" w:gutter="0"/>

</xml_diff>

<commit_message>
Start work on stub layer
</commit_message>
<xml_diff>
--- a/imagens.docx
+++ b/imagens.docx
@@ -279,6 +279,15 @@
       </w:hyperlink>
     </w:p>
     <w:p>
+      <w:r>
+        <w:t>arquitetura_geral.png</w:t>
+      </w:r>
+      <w:r>
+        <w:br/>
+        <w:t>Artigo do Waldo</w:t>
+      </w:r>
+    </w:p>
+    <w:p>
       <w:pPr>
         <w:rPr>
           <w:color w:val="0000FF" w:themeColor="hyperlink"/>
@@ -286,20 +295,32 @@
         </w:rPr>
       </w:pPr>
       <w:r>
-        <w:t>arquitetura_geral</w:t>
-      </w:r>
-      <w:r>
-        <w:t>.</w:t>
-      </w:r>
-      <w:r>
-        <w:t>png</w:t>
-      </w:r>
-      <w:r>
-        <w:br/>
-        <w:t>Artigo do Waldo</w:t>
+        <w:t>endianess.png</w:t>
+      </w:r>
+      <w:r>
+        <w:br/>
+      </w:r>
+      <w:hyperlink r:id="rId25" w:history="1">
+        <w:r>
+          <w:rPr>
+            <w:rStyle w:val="Hyperlink"/>
+          </w:rPr>
+          <w:t>https://en.wikipedia.org/wiki/Endianness</w:t>
+        </w:r>
+      </w:hyperlink>
+      <w:r>
+        <w:t xml:space="preserve"> (adaptada, acesso em 24/09/2017)</w:t>
       </w:r>
       <w:bookmarkStart w:id="0" w:name="_GoBack"/>
       <w:bookmarkEnd w:id="0"/>
+    </w:p>
+    <w:p>
+      <w:pPr>
+        <w:rPr>
+          <w:color w:val="0000FF" w:themeColor="hyperlink"/>
+          <w:u w:val="single"/>
+        </w:rPr>
+      </w:pPr>
     </w:p>
     <w:p/>
     <w:sectPr>

</xml_diff>